<commit_message>
Improved docx template to account for message type
</commit_message>
<xml_diff>
--- a/server/static/template.docx
+++ b/server/static/template.docx
@@ -6,8 +6,9 @@
       <w:pPr>
         <w:pStyle w:val="Title"/>
         <w:contextualSpacing w:val="0"/>
-      </w:pPr>
-      <w:bookmarkStart w:colFirst="0" w:colLast="0" w:name="_wl3jncbv5k13" w:id="0"/>
+        <w:rPr/>
+      </w:pPr>
+      <w:bookmarkStart w:colFirst="0" w:colLast="0" w:name="_jcawq6qzumxr" w:id="0"/>
       <w:bookmarkEnd w:id="0"/>
       <w:r>
         <w:rPr>
@@ -20,19 +21,32 @@
       <w:pPr>
         <w:pStyle w:val="Subtitle"/>
         <w:contextualSpacing w:val="0"/>
-      </w:pPr>
-      <w:bookmarkStart w:colFirst="0" w:colLast="0" w:name="_bmwjmuvfe77p" w:id="1"/>
+        <w:rPr/>
+      </w:pPr>
+      <w:bookmarkStart w:colFirst="0" w:colLast="0" w:name="_7xof1vyluafo" w:id="1"/>
       <w:bookmarkEnd w:id="1"/>
       <w:r>
         <w:rPr>
           <w:rtl w:val="0"/>
         </w:rPr>
-        <w:t xml:space="preserve">{desc}</w:t>
-      </w:r>
-    </w:p>
-    <w:p>
-      <w:pPr>
-        <w:contextualSpacing w:val="0"/>
+        <w:t xml:space="preserve">{#hasDesc}{desc}{/hasDesc}</w:t>
+      </w:r>
+    </w:p>
+    <w:p>
+      <w:pPr>
+        <w:contextualSpacing w:val="0"/>
+        <w:rPr/>
+      </w:pPr>
+      <w:r>
+        <w:rPr>
+          <w:rtl w:val="0"/>
+        </w:rPr>
+      </w:r>
+    </w:p>
+    <w:p>
+      <w:pPr>
+        <w:contextualSpacing w:val="0"/>
+        <w:rPr/>
       </w:pPr>
       <w:r>
         <w:pict>
@@ -48,43 +62,109 @@
     <w:p>
       <w:pPr>
         <w:contextualSpacing w:val="0"/>
-      </w:pPr>
-      <w:r>
-        <w:rPr>
-          <w:rtl w:val="0"/>
-        </w:rPr>
-      </w:r>
-    </w:p>
-    <w:p>
-      <w:pPr>
-        <w:contextualSpacing w:val="0"/>
-      </w:pPr>
-      <w:r>
-        <w:rPr>
-          <w:rtl w:val="0"/>
-        </w:rPr>
-        <w:t xml:space="preserve">{#msgs}{content}</w:t>
-      </w:r>
-    </w:p>
-    <w:p>
-      <w:pPr>
-        <w:contextualSpacing w:val="0"/>
-      </w:pPr>
-      <w:r>
-        <w:rPr>
-          <w:rtl w:val="0"/>
-        </w:rPr>
-      </w:r>
-    </w:p>
-    <w:p>
-      <w:pPr>
-        <w:contextualSpacing w:val="0"/>
-      </w:pPr>
-      <w:r>
-        <w:rPr>
-          <w:rtl w:val="0"/>
-        </w:rPr>
-        <w:t xml:space="preserve">{/msgs}</w:t>
+        <w:rPr/>
+      </w:pPr>
+      <w:r>
+        <w:rPr>
+          <w:rtl w:val="0"/>
+        </w:rPr>
+      </w:r>
+    </w:p>
+    <w:p>
+      <w:pPr>
+        <w:spacing w:line="331.2" w:lineRule="auto"/>
+        <w:contextualSpacing w:val="0"/>
+        <w:rPr/>
+      </w:pPr>
+      <w:r>
+        <w:rPr>
+          <w:rtl w:val="0"/>
+        </w:rPr>
+        <w:t xml:space="preserve">{#msgs}{#isNarrator}{content}</w:t>
+      </w:r>
+    </w:p>
+    <w:p>
+      <w:pPr>
+        <w:spacing w:line="331.2" w:lineRule="auto"/>
+        <w:contextualSpacing w:val="0"/>
+        <w:rPr/>
+      </w:pPr>
+      <w:r>
+        <w:rPr>
+          <w:rtl w:val="0"/>
+        </w:rPr>
+      </w:r>
+    </w:p>
+    <w:p>
+      <w:pPr>
+        <w:spacing w:line="331.2" w:lineRule="auto"/>
+        <w:contextualSpacing w:val="0"/>
+        <w:rPr/>
+      </w:pPr>
+      <w:r>
+        <w:rPr>
+          <w:rtl w:val="0"/>
+        </w:rPr>
+        <w:t xml:space="preserve">{/isNarrator}{#isOOC}(( OOC: {content} ))</w:t>
+      </w:r>
+    </w:p>
+    <w:p>
+      <w:pPr>
+        <w:contextualSpacing w:val="0"/>
+        <w:rPr/>
+      </w:pPr>
+      <w:r>
+        <w:rPr>
+          <w:rtl w:val="0"/>
+        </w:rPr>
+      </w:r>
+    </w:p>
+    <w:p>
+      <w:pPr>
+        <w:contextualSpacing w:val="0"/>
+        <w:rPr/>
+      </w:pPr>
+      <w:r>
+        <w:rPr>
+          <w:rtl w:val="0"/>
+        </w:rPr>
+        <w:t xml:space="preserve">{/isOOC}{#isChara}{name}:</w:t>
+      </w:r>
+    </w:p>
+    <w:p>
+      <w:pPr>
+        <w:ind w:left="360" w:firstLine="0"/>
+        <w:contextualSpacing w:val="0"/>
+        <w:rPr/>
+      </w:pPr>
+      <w:r>
+        <w:rPr>
+          <w:rtl w:val="0"/>
+        </w:rPr>
+        <w:t xml:space="preserve">{content}</w:t>
+      </w:r>
+    </w:p>
+    <w:p>
+      <w:pPr>
+        <w:contextualSpacing w:val="0"/>
+        <w:rPr/>
+      </w:pPr>
+      <w:r>
+        <w:rPr>
+          <w:rtl w:val="0"/>
+        </w:rPr>
+      </w:r>
+    </w:p>
+    <w:p>
+      <w:pPr>
+        <w:contextualSpacing w:val="0"/>
+        <w:rPr/>
+      </w:pPr>
+      <w:r>
+        <w:rPr>
+          <w:rtl w:val="0"/>
+        </w:rPr>
+        <w:t xml:space="preserve">{/isChara}{/msgs}</w:t>
       </w:r>
     </w:p>
     <w:sectPr>

</xml_diff>